<commit_message>
optional unpaid rent claim
</commit_message>
<xml_diff>
--- a/docassemble/UsTxFamilyLaw/data/templates/Eviction Petition Pro Se.docx
+++ b/docassemble/UsTxFamilyLaw/data/templates/Eviction Petition Pro Se.docx
@@ -313,6 +313,22 @@
           <w:sz w:val="24"/>
           <w:szCs w:val="24"/>
         </w:rPr>
+        <w:t xml:space="preserve"> (the “Subject Pr</w:t>
+      </w:r>
+      <w:r>
+        <w:rPr>
+          <w:rFonts w:ascii="Times New Roman" w:hAnsi="Times New Roman" w:cs="Times New Roman"/>
+          <w:sz w:val="24"/>
+          <w:szCs w:val="24"/>
+        </w:rPr>
+        <w:t>operty”)</w:t>
+      </w:r>
+      <w:r>
+        <w:rPr>
+          <w:rFonts w:ascii="Times New Roman" w:hAnsi="Times New Roman" w:cs="Times New Roman"/>
+          <w:sz w:val="24"/>
+          <w:szCs w:val="24"/>
+        </w:rPr>
         <w:t>.</w:t>
       </w:r>
     </w:p>
@@ -389,7 +405,7 @@
       <w:pPr>
         <w:tabs>
           <w:tab w:val="left" w:pos="2160"/>
-          <w:tab w:val="decimal" w:pos="5040"/>
+          <w:tab w:val="decimal" w:pos="6480"/>
         </w:tabs>
         <w:spacing w:after="0"/>
         <w:rPr>
@@ -444,7 +460,7 @@
       <w:pPr>
         <w:tabs>
           <w:tab w:val="left" w:pos="2160"/>
-          <w:tab w:val="decimal" w:pos="5040"/>
+          <w:tab w:val="decimal" w:pos="6480"/>
         </w:tabs>
         <w:spacing w:after="0"/>
         <w:rPr>
@@ -520,7 +536,7 @@
       <w:pPr>
         <w:tabs>
           <w:tab w:val="left" w:pos="2160"/>
-          <w:tab w:val="decimal" w:pos="5040"/>
+          <w:tab w:val="decimal" w:pos="6480"/>
         </w:tabs>
         <w:rPr>
           <w:rFonts w:ascii="Times New Roman" w:hAnsi="Times New Roman" w:cs="Times New Roman"/>
@@ -1256,6 +1272,32 @@
     </w:p>
     <w:p>
       <w:pPr>
+        <w:jc w:val="both"/>
+        <w:rPr>
+          <w:rFonts w:ascii="Times New Roman" w:hAnsi="Times New Roman" w:cs="Times New Roman"/>
+          <w:sz w:val="24"/>
+          <w:szCs w:val="24"/>
+        </w:rPr>
+      </w:pPr>
+      <w:r>
+        <w:rPr>
+          <w:rFonts w:ascii="Times New Roman" w:hAnsi="Times New Roman" w:cs="Times New Roman"/>
+          <w:sz w:val="24"/>
+          <w:szCs w:val="24"/>
+        </w:rPr>
+        <w:t>{%p if cl</w:t>
+      </w:r>
+      <w:r>
+        <w:rPr>
+          <w:rFonts w:ascii="Times New Roman" w:hAnsi="Times New Roman" w:cs="Times New Roman"/>
+          <w:sz w:val="24"/>
+          <w:szCs w:val="24"/>
+        </w:rPr>
+        <w:t>aiming_unpaid_rent %}</w:t>
+      </w:r>
+    </w:p>
+    <w:p>
+      <w:pPr>
         <w:jc w:val="center"/>
         <w:rPr>
           <w:rFonts w:ascii="Times New Roman" w:hAnsi="Times New Roman" w:cs="Times New Roman"/>
@@ -1335,6 +1377,24 @@
     </w:p>
     <w:p>
       <w:pPr>
+        <w:jc w:val="both"/>
+        <w:rPr>
+          <w:rFonts w:ascii="Times New Roman" w:hAnsi="Times New Roman" w:cs="Times New Roman"/>
+          <w:sz w:val="24"/>
+          <w:szCs w:val="24"/>
+        </w:rPr>
+      </w:pPr>
+      <w:r>
+        <w:rPr>
+          <w:rFonts w:ascii="Times New Roman" w:hAnsi="Times New Roman" w:cs="Times New Roman"/>
+          <w:sz w:val="24"/>
+          <w:szCs w:val="24"/>
+        </w:rPr>
+        <w:t>{%p endif %}</w:t>
+      </w:r>
+    </w:p>
+    <w:p>
+      <w:pPr>
         <w:rPr>
           <w:rFonts w:ascii="Times New Roman" w:hAnsi="Times New Roman" w:cs="Times New Roman"/>
           <w:sz w:val="24"/>
@@ -1708,6 +1768,7 @@
           <w:sz w:val="24"/>
           <w:szCs w:val="24"/>
         </w:rPr>
+        <w:lastRenderedPageBreak/>
         <w:t>{%p if jury_demanded %}</w:t>
       </w:r>
     </w:p>
@@ -1746,7 +1807,6 @@
           <w:sz w:val="24"/>
           <w:szCs w:val="24"/>
         </w:rPr>
-        <w:lastRenderedPageBreak/>
         <w:tab/>
       </w:r>
       <w:r>
@@ -1990,7 +2050,63 @@
           <w:sz w:val="24"/>
           <w:szCs w:val="24"/>
         </w:rPr>
-        <w:t>, including removal of Defendant and Defendant’s property and possession from the subject premises</w:t>
+        <w:t xml:space="preserve">, including removal of Defendant and Defendant’s property from the </w:t>
+      </w:r>
+      <w:r>
+        <w:rPr>
+          <w:rFonts w:ascii="Times New Roman" w:hAnsi="Times New Roman" w:cs="Times New Roman"/>
+          <w:sz w:val="24"/>
+          <w:szCs w:val="24"/>
+        </w:rPr>
+        <w:t>S</w:t>
+      </w:r>
+      <w:r>
+        <w:rPr>
+          <w:rFonts w:ascii="Times New Roman" w:hAnsi="Times New Roman" w:cs="Times New Roman"/>
+          <w:sz w:val="24"/>
+          <w:szCs w:val="24"/>
+        </w:rPr>
+        <w:t xml:space="preserve">ubject </w:t>
+      </w:r>
+      <w:r>
+        <w:rPr>
+          <w:rFonts w:ascii="Times New Roman" w:hAnsi="Times New Roman" w:cs="Times New Roman"/>
+          <w:sz w:val="24"/>
+          <w:szCs w:val="24"/>
+        </w:rPr>
+        <w:t>Property</w:t>
+      </w:r>
+      <w:r>
+        <w:rPr>
+          <w:rFonts w:ascii="Times New Roman" w:hAnsi="Times New Roman" w:cs="Times New Roman"/>
+          <w:sz w:val="24"/>
+          <w:szCs w:val="24"/>
+        </w:rPr>
+        <w:t xml:space="preserve">{% </w:t>
+      </w:r>
+      <w:r>
+        <w:rPr>
+          <w:rFonts w:ascii="Times New Roman" w:hAnsi="Times New Roman" w:cs="Times New Roman"/>
+          <w:sz w:val="24"/>
+          <w:szCs w:val="24"/>
+        </w:rPr>
+        <w:t>i</w:t>
+      </w:r>
+      <w:r>
+        <w:rPr>
+          <w:rFonts w:ascii="Times New Roman" w:hAnsi="Times New Roman" w:cs="Times New Roman"/>
+          <w:sz w:val="24"/>
+          <w:szCs w:val="24"/>
+        </w:rPr>
+        <w:t>f claiming</w:t>
+      </w:r>
+      <w:r>
+        <w:rPr>
+          <w:rFonts w:ascii="Times New Roman" w:hAnsi="Times New Roman" w:cs="Times New Roman"/>
+          <w:sz w:val="24"/>
+          <w:szCs w:val="24"/>
+        </w:rPr>
+        <w:t>_unpaid_rent %}</w:t>
       </w:r>
       <w:r>
         <w:rPr>
@@ -2006,6 +2122,14 @@
           <w:sz w:val="24"/>
           <w:szCs w:val="24"/>
         </w:rPr>
+        <w:t>{% endif %}</w:t>
+      </w:r>
+      <w:r>
+        <w:rPr>
+          <w:rFonts w:ascii="Times New Roman" w:hAnsi="Times New Roman" w:cs="Times New Roman"/>
+          <w:sz w:val="24"/>
+          <w:szCs w:val="24"/>
+        </w:rPr>
         <w:t>{</w:t>
       </w:r>
       <w:r>
@@ -2038,7 +2162,23 @@
           <w:sz w:val="24"/>
           <w:szCs w:val="24"/>
         </w:rPr>
-        <w:t xml:space="preserve"> endif %};</w:t>
+        <w:t xml:space="preserve"> endif %}</w:t>
+      </w:r>
+      <w:r>
+        <w:rPr>
+          <w:rFonts w:ascii="Times New Roman" w:hAnsi="Times New Roman" w:cs="Times New Roman"/>
+          <w:sz w:val="24"/>
+          <w:szCs w:val="24"/>
+        </w:rPr>
+        <w:t>{% if claiming_unpaid_rent %}</w:t>
+      </w:r>
+      <w:r>
+        <w:rPr>
+          <w:rFonts w:ascii="Times New Roman" w:hAnsi="Times New Roman" w:cs="Times New Roman"/>
+          <w:sz w:val="24"/>
+          <w:szCs w:val="24"/>
+        </w:rPr>
+        <w:t>;</w:t>
       </w:r>
       <w:r>
         <w:rPr>
@@ -2094,7 +2234,23 @@
           <w:sz w:val="24"/>
           <w:szCs w:val="24"/>
         </w:rPr>
-        <w:t xml:space="preserve"> the statutory rate for judgments.</w:t>
+        <w:t xml:space="preserve"> the statutory rate for judgments</w:t>
+      </w:r>
+      <w:r>
+        <w:rPr>
+          <w:rFonts w:ascii="Times New Roman" w:hAnsi="Times New Roman" w:cs="Times New Roman"/>
+          <w:sz w:val="24"/>
+          <w:szCs w:val="24"/>
+        </w:rPr>
+        <w:t>{% endif %}</w:t>
+      </w:r>
+      <w:r>
+        <w:rPr>
+          <w:rFonts w:ascii="Times New Roman" w:hAnsi="Times New Roman" w:cs="Times New Roman"/>
+          <w:sz w:val="24"/>
+          <w:szCs w:val="24"/>
+        </w:rPr>
+        <w:t>.</w:t>
       </w:r>
     </w:p>
     <w:p>
@@ -4648,6 +4804,15 @@
 </file>
 
 <file path=customXml/item2.xml><?xml version="1.0" encoding="utf-8"?>
+<?mso-contentType ?>
+<FormTemplates xmlns="http://schemas.microsoft.com/sharepoint/v3/contenttype/forms">
+  <Display>DocumentLibraryForm</Display>
+  <Edit>DocumentLibraryForm</Edit>
+  <New>DocumentLibraryForm</New>
+</FormTemplates>
+</file>
+
+<file path=customXml/item3.xml><?xml version="1.0" encoding="utf-8"?>
 <ct:contentTypeSchema xmlns:ct="http://schemas.microsoft.com/office/2006/metadata/contentType" xmlns:ma="http://schemas.microsoft.com/office/2006/metadata/properties/metaAttributes" ct:_="" ma:_="" ma:contentTypeName="Document" ma:contentTypeID="0x0101009817D49A1D2E4D448CE376503B781195" ma:contentTypeVersion="16" ma:contentTypeDescription="Create a new document." ma:contentTypeScope="" ma:versionID="e57a44cfd4c3a4ac32a41a7b0dcc972c">
   <xsd:schema xmlns:xsd="http://www.w3.org/2001/XMLSchema" xmlns:xs="http://www.w3.org/2001/XMLSchema" xmlns:p="http://schemas.microsoft.com/office/2006/metadata/properties" xmlns:ns3="9fc0c213-4ecb-49ab-b960-efaf3b528a83" xmlns:ns4="f70056d1-21c1-4f0c-9bd3-97a723e8d21b" targetNamespace="http://schemas.microsoft.com/office/2006/metadata/properties" ma:root="true" ma:fieldsID="83dfeb1657edeee6776655d69c74417a" ns3:_="" ns4:_="">
     <xsd:import namespace="9fc0c213-4ecb-49ab-b960-efaf3b528a83"/>
@@ -4888,15 +5053,6 @@
 </ct:contentTypeSchema>
 </file>
 
-<file path=customXml/item3.xml><?xml version="1.0" encoding="utf-8"?>
-<?mso-contentType ?>
-<FormTemplates xmlns="http://schemas.microsoft.com/sharepoint/v3/contenttype/forms">
-  <Display>DocumentLibraryForm</Display>
-  <Edit>DocumentLibraryForm</Edit>
-  <New>DocumentLibraryForm</New>
-</FormTemplates>
-</file>
-
 <file path=customXml/itemProps1.xml><?xml version="1.0" encoding="utf-8"?>
 <ds:datastoreItem xmlns:ds="http://schemas.openxmlformats.org/officeDocument/2006/customXml" ds:itemID="{B5D84A55-FC8C-4A8E-AD5B-D888BFDD3373}">
   <ds:schemaRefs>
@@ -4908,6 +5064,14 @@
 </file>
 
 <file path=customXml/itemProps2.xml><?xml version="1.0" encoding="utf-8"?>
+<ds:datastoreItem xmlns:ds="http://schemas.openxmlformats.org/officeDocument/2006/customXml" ds:itemID="{F68810F5-3E97-4605-B44C-6EC6F261CD09}">
+  <ds:schemaRefs>
+    <ds:schemaRef ds:uri="http://schemas.microsoft.com/sharepoint/v3/contenttype/forms"/>
+  </ds:schemaRefs>
+</ds:datastoreItem>
+</file>
+
+<file path=customXml/itemProps3.xml><?xml version="1.0" encoding="utf-8"?>
 <ds:datastoreItem xmlns:ds="http://schemas.openxmlformats.org/officeDocument/2006/customXml" ds:itemID="{A349BBC4-6BC2-4DAA-BAD4-49BA5FE3D69E}">
   <ds:schemaRefs>
     <ds:schemaRef ds:uri="http://schemas.microsoft.com/office/2006/metadata/contentType"/>
@@ -4924,12 +5088,4 @@
     <ds:schemaRef ds:uri="http://schemas.microsoft.com/internal/obd"/>
   </ds:schemaRefs>
 </ds:datastoreItem>
-</file>
-
-<file path=customXml/itemProps3.xml><?xml version="1.0" encoding="utf-8"?>
-<ds:datastoreItem xmlns:ds="http://schemas.openxmlformats.org/officeDocument/2006/customXml" ds:itemID="{F68810F5-3E97-4605-B44C-6EC6F261CD09}">
-  <ds:schemaRefs>
-    <ds:schemaRef ds:uri="http://schemas.microsoft.com/sharepoint/v3/contenttype/forms"/>
-  </ds:schemaRefs>
-</ds:datastoreItem>
 </file>
</xml_diff>